<commit_message>
comments on first draft
</commit_message>
<xml_diff>
--- a/paper/Leaks/v2/Leaks.docx
+++ b/paper/Leaks/v2/Leaks.docx
@@ -81,21 +81,7 @@
         <w:rPr>
           <w:i/>
         </w:rPr>
-        <w:t xml:space="preserve">have an </w:t>
-      </w:r>
-      <w:proofErr w:type="spellStart"/>
-      <w:r>
-        <w:rPr>
-          <w:i/>
-        </w:rPr>
-        <w:t>attentuated</w:t>
-      </w:r>
-      <w:proofErr w:type="spellEnd"/>
-      <w:r>
-        <w:rPr>
-          <w:i/>
-        </w:rPr>
-        <w:t xml:space="preserve"> impact due to upstream / downstream weaknesses in care. For example, we have a powerful ART Outreach intervention that brings back 100% of people lost from care, yet it doesn’t have a huge impact on DALYs averted in the model, this is due to the small proportion of individuals that ever initiate ART due to upstream leaks in care</w:t>
+        <w:t>have an attentuated impact due to upstream / downstream weaknesses in care. For example, we have a powerful ART Outreach intervention that brings back 100% of people lost from care, yet it doesn’t have a huge impact on DALYs averted in the model, this is due to the small proportion of individuals that ever initiate ART due to upstream leaks in care</w:t>
       </w:r>
       <w:r>
         <w:rPr>
@@ -246,21 +232,7 @@
         <w:rPr>
           <w:i/>
         </w:rPr>
-        <w:t xml:space="preserve">Test the impact of our interventions on each “stage” of care on DALYs accrued and mortality. For example, again for testing pre-ART retention: with pre-ART retention parameters at “baseline” levels (care upstream and </w:t>
-      </w:r>
-      <w:proofErr w:type="spellStart"/>
-      <w:r>
-        <w:rPr>
-          <w:i/>
-        </w:rPr>
-        <w:t>downtream</w:t>
-      </w:r>
-      <w:proofErr w:type="spellEnd"/>
-      <w:r>
-        <w:rPr>
-          <w:i/>
-        </w:rPr>
-        <w:t xml:space="preserve"> perfect), test the impact of the pre-ART outreach intervention on reducing DALYs accrued and mortality.</w:t>
+        <w:t>Test the impact of our interventions on each “stage” of care on DALYs accrued and mortality. For example, again for testing pre-ART retention: with pre-ART retention parameters at “baseline” levels (care upstream and downtream perfect), test the impact of the pre-ART outreach intervention on reducing DALYs accrued and mortality.</w:t>
       </w:r>
     </w:p>
     <w:p>
@@ -296,37 +268,10 @@
         <w:pStyle w:val="ListParagraph"/>
       </w:pPr>
       <w:r>
-        <w:t>B</w:t>
-      </w:r>
-      <w:r>
-        <w:t>aseline</w:t>
-      </w:r>
-      <w:r>
-        <w:rPr>
-          <w:b/>
-        </w:rPr>
-        <w:t xml:space="preserve"> </w:t>
-      </w:r>
-      <w:r>
-        <w:t xml:space="preserve">= </w:t>
-      </w:r>
-      <w:r>
-        <w:t>1</w:t>
-      </w:r>
-      <w:r>
-        <w:t>,</w:t>
-      </w:r>
-      <w:r>
-        <w:t>874</w:t>
-      </w:r>
-      <w:r>
-        <w:t>,</w:t>
-      </w:r>
-      <w:r>
-        <w:t>647</w:t>
-      </w:r>
-      <w:r>
-        <w:t xml:space="preserve"> DALYs accrued between 2010 and 2030</w:t>
+        <w:t xml:space="preserve">____ </w:t>
+      </w:r>
+      <w:r>
+        <w:t>DALYs accrued between 2010 and 2030</w:t>
       </w:r>
       <w:r>
         <w:t>.</w:t>
@@ -373,7 +318,25 @@
         </w:numPr>
       </w:pPr>
       <w:r>
-        <w:t>The mean time to seeking care through VCT / PICT is 1 day, so people seek care all the time.</w:t>
+        <w:t>The mean time</w:t>
+      </w:r>
+      <w:r>
+        <w:t>s</w:t>
+      </w:r>
+      <w:r>
+        <w:t xml:space="preserve"> to se</w:t>
+      </w:r>
+      <w:r>
+        <w:t>eking care through VCT / PICT are set to baseline levels</w:t>
+      </w:r>
+      <w:r>
+        <w:t xml:space="preserve">, so people seek care </w:t>
+      </w:r>
+      <w:r>
+        <w:t>normally (but everyone seeks care as soon as they become infected)</w:t>
+      </w:r>
+      <w:r>
+        <w:t>.</w:t>
       </w:r>
     </w:p>
     <w:p>
@@ -470,19 +433,17 @@
         <w:ind w:left="720"/>
       </w:pPr>
       <w:r>
-        <w:t xml:space="preserve">This scenario was created in an attempt to understand “if HIV care is perfect, no leaks, immediate testing and treatment, </w:t>
-      </w:r>
-      <w:proofErr w:type="spellStart"/>
-      <w:r>
-        <w:t>whats</w:t>
-      </w:r>
-      <w:proofErr w:type="spellEnd"/>
-      <w:r>
-        <w:t xml:space="preserve"> the cost in terms of DALYs accrued and mortality?” </w:t>
-      </w:r>
-    </w:p>
-    <w:p>
-      <w:r>
+        <w:t>This scenario was created in an attempt to understand “if HIV care is perfect, no leaks, immediate testing and treatment, whats the cost in terms of DALYs accrued and mortality?</w:t>
+      </w:r>
+      <w:bookmarkStart w:id="0" w:name="_GoBack"/>
+      <w:bookmarkEnd w:id="0"/>
+      <w:r>
+        <w:t xml:space="preserve">” </w:t>
+      </w:r>
+    </w:p>
+    <w:p>
+      <w:r>
+        <w:lastRenderedPageBreak/>
         <w:t xml:space="preserve">    </w:t>
       </w:r>
     </w:p>
@@ -815,8 +776,6 @@
       <w:r>
         <w:t xml:space="preserve"> </w:t>
       </w:r>
-      <w:bookmarkStart w:id="0" w:name="_GoBack"/>
-      <w:bookmarkEnd w:id="0"/>
       <w:r>
         <w:t>particular HIV-related deaths between 2010 and 2030</w:t>
       </w:r>

</xml_diff>

<commit_message>
edits to leaks and leaksReverse v2
</commit_message>
<xml_diff>
--- a/paper/Leaks/v2/Leaks.docx
+++ b/paper/Leaks/v2/Leaks.docx
@@ -172,21 +172,7 @@
         <w:rPr>
           <w:i/>
         </w:rPr>
-        <w:t xml:space="preserve">Create a “perfect care” scenario, in which everyone, upon getting infected, immediately gets tested, linked, retained in pre-ART care and initiates ART as soon as they become eligible, all adhere to ART and there is zero </w:t>
-      </w:r>
-      <w:proofErr w:type="gramStart"/>
-      <w:r>
-        <w:rPr>
-          <w:i/>
-        </w:rPr>
-        <w:t>dropout</w:t>
-      </w:r>
-      <w:proofErr w:type="gramEnd"/>
-      <w:r>
-        <w:rPr>
-          <w:i/>
-        </w:rPr>
-        <w:t>.</w:t>
+        <w:t>Create a “perfect care” scenario, in which everyone, upon getting infected, immediately gets tested, linked, retained in pre-ART care and initiates ART as soon as they become eligible, all adhere to ART and there is zero dropout.</w:t>
       </w:r>
     </w:p>
     <w:p>
@@ -268,7 +254,10 @@
         <w:pStyle w:val="ListParagraph"/>
       </w:pPr>
       <w:r>
-        <w:t xml:space="preserve">____ </w:t>
+        <w:t>22</w:t>
+      </w:r>
+      <w:r>
+        <w:t xml:space="preserve">.8m </w:t>
       </w:r>
       <w:r>
         <w:t>DALYs accrued between 2010 and 2030</w:t>
@@ -327,13 +316,31 @@
         <w:t xml:space="preserve"> to se</w:t>
       </w:r>
       <w:r>
-        <w:t>eking care through VCT / PICT are set to baseline levels</w:t>
+        <w:t xml:space="preserve">eking care through VCT / PICT are set to </w:t>
+      </w:r>
+      <w:r>
+        <w:rPr>
+          <w:u w:val="single"/>
+        </w:rPr>
+        <w:t>baseline levels</w:t>
       </w:r>
       <w:r>
         <w:t xml:space="preserve">, so people seek care </w:t>
       </w:r>
       <w:r>
-        <w:t>normally (but everyone seeks care as soon as they become infected)</w:t>
+        <w:t xml:space="preserve">normally (but everyone seeks care </w:t>
+      </w:r>
+      <w:r>
+        <w:rPr>
+          <w:u w:val="single"/>
+        </w:rPr>
+        <w:t>once</w:t>
+      </w:r>
+      <w:r>
+        <w:t xml:space="preserve">, </w:t>
+      </w:r>
+      <w:r>
+        <w:t>as soon as they become infected)</w:t>
       </w:r>
       <w:r>
         <w:t>.</w:t>
@@ -433,407 +440,453 @@
         <w:ind w:left="720"/>
       </w:pPr>
       <w:r>
-        <w:t>This scenario was created in an attempt to understand “if HIV care is perfect, no leaks, immediate testing and treatment, whats the cost in terms of DALYs accrued and mortality?</w:t>
+        <w:t xml:space="preserve">This scenario was created in an attempt to understand “if HIV care is perfect, no leaks, immediate testing and treatment, whats the cost in terms of DALYs accrued and mortality?” </w:t>
+      </w:r>
+    </w:p>
+    <w:p>
+      <w:r>
+        <w:lastRenderedPageBreak/>
+        <w:t xml:space="preserve">    </w:t>
+      </w:r>
+    </w:p>
+    <w:p/>
+    <w:p>
+      <w:pPr>
+        <w:rPr>
+          <w:b/>
+        </w:rPr>
+      </w:pPr>
+      <w:r>
+        <w:rPr>
+          <w:b/>
+        </w:rPr>
+        <w:t>Contribution of each stage of care to DALY</w:t>
+      </w:r>
+      <w:r>
+        <w:rPr>
+          <w:b/>
+        </w:rPr>
+        <w:t>s</w:t>
+      </w:r>
+      <w:r>
+        <w:rPr>
+          <w:b/>
+        </w:rPr>
+        <w:t xml:space="preserve"> accrued and mortality</w:t>
+      </w:r>
+    </w:p>
+    <w:p>
+      <w:r>
+        <w:t>Starting with our “perfect care”</w:t>
+      </w:r>
+      <w:r>
+        <w:t xml:space="preserve"> scenario, I spl</w:t>
+      </w:r>
+      <w:r>
+        <w:t>it care into 5 discrete stages:</w:t>
+      </w:r>
+    </w:p>
+    <w:p/>
+    <w:p>
+      <w:pPr>
+        <w:rPr>
+          <w:sz w:val="16"/>
+          <w:szCs w:val="16"/>
+        </w:rPr>
+      </w:pPr>
+      <w:r>
+        <w:rPr>
+          <w:b/>
+          <w:i/>
+          <w:sz w:val="16"/>
+          <w:szCs w:val="16"/>
+        </w:rPr>
+        <w:t>Normal HIV-Testing</w:t>
+      </w:r>
+      <w:r>
+        <w:rPr>
+          <w:b/>
+          <w:i/>
+          <w:sz w:val="16"/>
+          <w:szCs w:val="16"/>
+        </w:rPr>
+        <w:t xml:space="preserve"> </w:t>
+      </w:r>
+      <w:r>
+        <w:rPr>
+          <w:i/>
+          <w:sz w:val="16"/>
+          <w:szCs w:val="16"/>
+        </w:rPr>
+        <w:t>–</w:t>
+      </w:r>
+      <w:r>
+        <w:rPr>
+          <w:i/>
+          <w:sz w:val="16"/>
+          <w:szCs w:val="16"/>
+        </w:rPr>
+        <w:t xml:space="preserve"> </w:t>
+      </w:r>
+      <w:r>
+        <w:rPr>
+          <w:sz w:val="16"/>
+          <w:szCs w:val="16"/>
+        </w:rPr>
+        <w:t>all care downstream is perfect but HIV-testing rates are set to baseline levels.</w:t>
+      </w:r>
+    </w:p>
+    <w:p>
+      <w:pPr>
+        <w:rPr>
+          <w:sz w:val="16"/>
+          <w:szCs w:val="16"/>
+        </w:rPr>
+      </w:pPr>
+      <w:r>
+        <w:rPr>
+          <w:b/>
+          <w:i/>
+          <w:sz w:val="16"/>
+          <w:szCs w:val="16"/>
+        </w:rPr>
+        <w:t>Normal Linkage</w:t>
+      </w:r>
+      <w:r>
+        <w:rPr>
+          <w:i/>
+          <w:sz w:val="16"/>
+          <w:szCs w:val="16"/>
+        </w:rPr>
+        <w:t xml:space="preserve"> – </w:t>
+      </w:r>
+      <w:r>
+        <w:rPr>
+          <w:sz w:val="16"/>
+          <w:szCs w:val="16"/>
+        </w:rPr>
+        <w:t>HIV-testing is perfect, linkage is set to baseline levels and all care downstream is perfect</w:t>
+      </w:r>
+    </w:p>
+    <w:p>
+      <w:pPr>
+        <w:rPr>
+          <w:sz w:val="16"/>
+          <w:szCs w:val="16"/>
+        </w:rPr>
+      </w:pPr>
+      <w:r>
+        <w:rPr>
+          <w:b/>
+          <w:i/>
+          <w:sz w:val="16"/>
+          <w:szCs w:val="16"/>
+        </w:rPr>
+        <w:t>Normal Pre-ART Retention</w:t>
+      </w:r>
+      <w:r>
+        <w:rPr>
+          <w:i/>
+          <w:sz w:val="16"/>
+          <w:szCs w:val="16"/>
+        </w:rPr>
+        <w:t xml:space="preserve"> – </w:t>
+      </w:r>
+      <w:r>
+        <w:rPr>
+          <w:sz w:val="16"/>
+          <w:szCs w:val="16"/>
+        </w:rPr>
+        <w:t>HIV-testing and linkage is perfect, pre-ART retention levels are set to baseline with ART retention and adherence perfect</w:t>
+      </w:r>
+    </w:p>
+    <w:p>
+      <w:pPr>
+        <w:rPr>
+          <w:sz w:val="16"/>
+          <w:szCs w:val="16"/>
+        </w:rPr>
+      </w:pPr>
+      <w:r>
+        <w:rPr>
+          <w:b/>
+          <w:i/>
+          <w:sz w:val="16"/>
+          <w:szCs w:val="16"/>
+        </w:rPr>
+        <w:t>Normal ART Retention</w:t>
+      </w:r>
+      <w:r>
+        <w:rPr>
+          <w:i/>
+          <w:sz w:val="16"/>
+          <w:szCs w:val="16"/>
+        </w:rPr>
+        <w:t xml:space="preserve"> – </w:t>
+      </w:r>
+      <w:r>
+        <w:rPr>
+          <w:sz w:val="16"/>
+          <w:szCs w:val="16"/>
+        </w:rPr>
+        <w:t>HIV-testing, linkage and pre-ART retention are perfect, ART adherence is perfect too but patients can dropout of ART care.</w:t>
+      </w:r>
+    </w:p>
+    <w:p>
+      <w:pPr>
+        <w:rPr>
+          <w:sz w:val="16"/>
+          <w:szCs w:val="16"/>
+        </w:rPr>
+      </w:pPr>
+      <w:r>
+        <w:rPr>
+          <w:b/>
+          <w:i/>
+          <w:sz w:val="16"/>
+          <w:szCs w:val="16"/>
+        </w:rPr>
+        <w:t>Normal ART Adherence</w:t>
+      </w:r>
+      <w:r>
+        <w:rPr>
+          <w:i/>
+          <w:sz w:val="16"/>
+          <w:szCs w:val="16"/>
+        </w:rPr>
+        <w:t xml:space="preserve"> – </w:t>
+      </w:r>
+      <w:r>
+        <w:rPr>
+          <w:sz w:val="16"/>
+          <w:szCs w:val="16"/>
+        </w:rPr>
+        <w:t>HIV-testing, linkage, pre-ART and ART retention are perfect but adherence to ART is set to baseline levels.</w:t>
+      </w:r>
+    </w:p>
+    <w:p/>
+    <w:p>
+      <w:r>
+        <w:t xml:space="preserve">I first look </w:t>
+      </w:r>
+      <w:r>
+        <w:t>at impact in terms of DALYs, by subtracting the DALYs that accrue between 2010 and 2030 in the “perfect care” scenario from the DALYs that accrue when I test each of the 5 stages, I arrive at the “additional DALYs that accrue due to imperfect care between 2010 and 2030” for each stage. The results are shown in the black bars on figure 1.</w:t>
+      </w:r>
+      <w:r>
+        <w:t xml:space="preserve"> The longer the bar, the more detrimental the impact a particular stage has on care.</w:t>
+      </w:r>
+      <w:r>
+        <w:t xml:space="preserve"> </w:t>
+      </w:r>
+    </w:p>
+    <w:p/>
+    <w:p>
+      <w:r>
+        <w:t>In contrast to the previous figures produced when I set the time to seeking care through VCT/PICT to 1 day, we see very few additional DALYs brought about by baseline HIV-testing (1</w:t>
+      </w:r>
+      <w:r>
+        <w:rPr>
+          <w:vertAlign w:val="superscript"/>
+        </w:rPr>
+        <w:t>st</w:t>
+      </w:r>
+      <w:r>
+        <w:t xml:space="preserve"> black bar of figure 1). This is due to baseline testing using the same rates of seeking care through VCT/PICT as the “perfect care” scenario with the exception that in “perfect care”, patients attend the clinic immediately upon becoming infected with HIV (if HIV testing is available, i.e. time &gt;= 2004). This is crucial as it explains the negative result seen in the bars for HBCT. What is being shown is that the HBCT intervention with perfect care upstream results in the accumulation of fewer DALYs than the “perfect care” scenario, as the HBCT intervention is powerful enough to draw in 90% of the population in an active year.</w:t>
+      </w:r>
+    </w:p>
+    <w:p/>
+    <w:p>
+      <w:r>
+        <w:t xml:space="preserve">The limitation here is that the “perfect care” scenario only </w:t>
+      </w:r>
+      <w:r>
+        <w:t xml:space="preserve">schedules a VCT test immediately if the time an individual becomes infected is &gt;2004. Thus, many individuals who are infected prior to 2004, </w:t>
+      </w:r>
+      <w:r>
+        <w:t>will not immediately enter care and will seek care at baseline rates. So, an HBCT intervention that covers 90% of the population in an active year in addition to the baseline rates of seeking care through VCT/PICT will be more powerful than the baseline rates of seeking care through VCT/PICT alone.</w:t>
+      </w:r>
+    </w:p>
+    <w:p/>
+    <w:p>
+      <w:r>
+        <w:t xml:space="preserve">The remaining interventions follow the similar pattern as before with the “baseline” scenario causing the most additional DALYs compared to “perfect care”, followed by the </w:t>
+      </w:r>
+      <w:r>
+        <w:rPr>
+          <w:i/>
+        </w:rPr>
+        <w:t xml:space="preserve">realistic </w:t>
+      </w:r>
+      <w:r>
+        <w:t xml:space="preserve">intervention and the the </w:t>
+      </w:r>
+      <w:r>
+        <w:rPr>
+          <w:i/>
+        </w:rPr>
+        <w:t xml:space="preserve">best possible </w:t>
+      </w:r>
+      <w:r>
+        <w:t xml:space="preserve">intervention. </w:t>
+      </w:r>
+    </w:p>
+    <w:p/>
+    <w:p>
+      <w:r>
+        <w:t xml:space="preserve">Interestingly, the scenarios looking at ART Retention and ART Adherence produce less additional DALYs at basline than in the previous version of this document. This is due to the levels of seeking care in the “perfect care” scenario being at baseline levels and as such the “perfect care” scenario accumulates significantly more DALYs over the 20 year period than the previous perfect care scenario with care seeking times being 1 day (22.8m to 1.9m, respectively). </w:t>
+      </w:r>
+    </w:p>
+    <w:p/>
+    <w:p>
+      <w:r>
+        <w:t>Compared to “perfect care” HIV-related mortality is higher in all cases except the HBCT and HBCT POC CD4 interventions</w:t>
+      </w:r>
+      <w:r>
+        <w:t xml:space="preserve"> which are able to capture more individuals into care and therefore, avert fewer DALYs and reduce mortality.</w:t>
       </w:r>
       <w:bookmarkStart w:id="0" w:name="_GoBack"/>
       <w:bookmarkEnd w:id="0"/>
       <w:r>
-        <w:t xml:space="preserve">” </w:t>
-      </w:r>
-    </w:p>
-    <w:p>
-      <w:r>
-        <w:lastRenderedPageBreak/>
-        <w:t xml:space="preserve">    </w:t>
-      </w:r>
-    </w:p>
-    <w:p/>
-    <w:p>
-      <w:pPr>
-        <w:rPr>
-          <w:b/>
-        </w:rPr>
-      </w:pPr>
-      <w:r>
-        <w:rPr>
-          <w:b/>
-        </w:rPr>
-        <w:t>Contribution of each stage of care to DALY</w:t>
-      </w:r>
-      <w:r>
-        <w:rPr>
-          <w:b/>
-        </w:rPr>
-        <w:t>s</w:t>
-      </w:r>
-      <w:r>
-        <w:rPr>
-          <w:b/>
-        </w:rPr>
-        <w:t xml:space="preserve"> accrued and mortality</w:t>
-      </w:r>
-    </w:p>
-    <w:p>
-      <w:r>
-        <w:t>Starting with our “perfect care”</w:t>
-      </w:r>
-      <w:r>
-        <w:t xml:space="preserve"> scenario, I spl</w:t>
-      </w:r>
-      <w:r>
-        <w:t>it care into 5 discrete stages:</w:t>
-      </w:r>
-    </w:p>
-    <w:p/>
-    <w:p>
-      <w:pPr>
-        <w:rPr>
-          <w:sz w:val="16"/>
-          <w:szCs w:val="16"/>
-        </w:rPr>
-      </w:pPr>
-      <w:r>
-        <w:rPr>
-          <w:b/>
-          <w:i/>
-          <w:sz w:val="16"/>
-          <w:szCs w:val="16"/>
-        </w:rPr>
-        <w:t>Normal HIV-Testing</w:t>
-      </w:r>
-      <w:r>
-        <w:rPr>
-          <w:b/>
-          <w:i/>
-          <w:sz w:val="16"/>
-          <w:szCs w:val="16"/>
-        </w:rPr>
         <w:t xml:space="preserve"> </w:t>
       </w:r>
-      <w:r>
-        <w:rPr>
-          <w:i/>
-          <w:sz w:val="16"/>
-          <w:szCs w:val="16"/>
-        </w:rPr>
-        <w:t>–</w:t>
-      </w:r>
-      <w:r>
-        <w:rPr>
-          <w:i/>
-          <w:sz w:val="16"/>
-          <w:szCs w:val="16"/>
-        </w:rPr>
-        <w:t xml:space="preserve"> </w:t>
-      </w:r>
-      <w:r>
-        <w:rPr>
-          <w:sz w:val="16"/>
-          <w:szCs w:val="16"/>
-        </w:rPr>
-        <w:t>all care downstream is perfect but HIV-testing rates are set to baseline levels.</w:t>
-      </w:r>
-    </w:p>
-    <w:p>
-      <w:pPr>
-        <w:rPr>
-          <w:sz w:val="16"/>
-          <w:szCs w:val="16"/>
-        </w:rPr>
-      </w:pPr>
-      <w:r>
-        <w:rPr>
-          <w:b/>
-          <w:i/>
-          <w:sz w:val="16"/>
-          <w:szCs w:val="16"/>
-        </w:rPr>
-        <w:t>Normal Linkage</w:t>
-      </w:r>
-      <w:r>
-        <w:rPr>
-          <w:i/>
-          <w:sz w:val="16"/>
-          <w:szCs w:val="16"/>
-        </w:rPr>
-        <w:t xml:space="preserve"> – </w:t>
-      </w:r>
-      <w:r>
-        <w:rPr>
-          <w:sz w:val="16"/>
-          <w:szCs w:val="16"/>
-        </w:rPr>
-        <w:t>HIV-testing is perfect, linkage is set to baseline levels and all care downstream is perfect</w:t>
-      </w:r>
-    </w:p>
-    <w:p>
-      <w:pPr>
-        <w:rPr>
-          <w:sz w:val="16"/>
-          <w:szCs w:val="16"/>
-        </w:rPr>
-      </w:pPr>
-      <w:r>
-        <w:rPr>
-          <w:b/>
-          <w:i/>
-          <w:sz w:val="16"/>
-          <w:szCs w:val="16"/>
-        </w:rPr>
-        <w:t>Normal Pre-ART Retention</w:t>
-      </w:r>
-      <w:r>
-        <w:rPr>
-          <w:i/>
-          <w:sz w:val="16"/>
-          <w:szCs w:val="16"/>
-        </w:rPr>
-        <w:t xml:space="preserve"> – </w:t>
-      </w:r>
-      <w:r>
-        <w:rPr>
-          <w:sz w:val="16"/>
-          <w:szCs w:val="16"/>
-        </w:rPr>
-        <w:t>HIV-testing and linkage is perfect, pre-ART retention levels are set to baseline with ART retention and adherence perfect</w:t>
-      </w:r>
-    </w:p>
-    <w:p>
-      <w:pPr>
-        <w:rPr>
-          <w:sz w:val="16"/>
-          <w:szCs w:val="16"/>
-        </w:rPr>
-      </w:pPr>
-      <w:r>
-        <w:rPr>
-          <w:b/>
-          <w:i/>
-          <w:sz w:val="16"/>
-          <w:szCs w:val="16"/>
-        </w:rPr>
-        <w:t>Normal ART Retention</w:t>
-      </w:r>
-      <w:r>
-        <w:rPr>
-          <w:i/>
-          <w:sz w:val="16"/>
-          <w:szCs w:val="16"/>
-        </w:rPr>
-        <w:t xml:space="preserve"> – </w:t>
-      </w:r>
-      <w:r>
-        <w:rPr>
-          <w:sz w:val="16"/>
-          <w:szCs w:val="16"/>
-        </w:rPr>
-        <w:t>HIV-testing, linkage and pre-ART retention are perfect, ART adherence is perfect too but patients can dropout of ART care.</w:t>
-      </w:r>
-    </w:p>
-    <w:p>
-      <w:pPr>
-        <w:rPr>
-          <w:sz w:val="16"/>
-          <w:szCs w:val="16"/>
-        </w:rPr>
-      </w:pPr>
-      <w:r>
-        <w:rPr>
-          <w:b/>
-          <w:i/>
-          <w:sz w:val="16"/>
-          <w:szCs w:val="16"/>
-        </w:rPr>
-        <w:t>Normal ART Adherence</w:t>
-      </w:r>
-      <w:r>
-        <w:rPr>
-          <w:i/>
-          <w:sz w:val="16"/>
-          <w:szCs w:val="16"/>
-        </w:rPr>
-        <w:t xml:space="preserve"> – </w:t>
-      </w:r>
-      <w:r>
-        <w:rPr>
-          <w:sz w:val="16"/>
-          <w:szCs w:val="16"/>
-        </w:rPr>
-        <w:t>HIV-testing, linkage, pre-ART and ART retention are perfect but adherence to ART is set to baseline levels.</w:t>
-      </w:r>
-    </w:p>
-    <w:p/>
-    <w:p>
-      <w:r>
-        <w:t xml:space="preserve">I first look </w:t>
-      </w:r>
-      <w:r>
-        <w:t>at impact in terms of DALYs, by subtracting the DALYs that accrue between 2010 and 2030 in the “perfect care” scenario from the DALYs that accrue when I test each of the 5 stages, I arrive at the “additional DALYs that accrue due to imperfect care between 2010 and 2030” for each stage. The results are shown in the black bars on figure 1.</w:t>
-      </w:r>
-      <w:r>
-        <w:t xml:space="preserve"> The longer the bar, the more detrimental the impact a particular stage has on care.</w:t>
-      </w:r>
-      <w:r>
-        <w:t xml:space="preserve"> </w:t>
-      </w:r>
-    </w:p>
-    <w:p/>
-    <w:p>
-      <w:r>
-        <w:t>We instantly see that baseline linkage has little effect on additional DALYs that accrue over 20 years. I think this might be slightly misleading as “perfect HIV-testing” implies that people are seeking care very quickly / all the time. So while linkage rates may be low, people just keep re-appearing and attempting to link to care so the overall impact of a l</w:t>
-      </w:r>
-      <w:r>
-        <w:t>ow linkage rate here is reduced</w:t>
-      </w:r>
-      <w:r>
-        <w:t>.</w:t>
-      </w:r>
-    </w:p>
-    <w:p/>
-    <w:p>
-      <w:r>
-        <w:t>By testing the impact of our interventions on each stage of care, I was able to show how the interventions reduce the amount of additional DALYs that accrue compared to “perfect care”.</w:t>
-      </w:r>
-      <w:r>
-        <w:t xml:space="preserve"> </w:t>
-      </w:r>
-      <w:r>
-        <w:t>We see that the “realistic” scenario for our interventions reduce additional DALYs less than the “best possible” scenario – as we would expect.</w:t>
-      </w:r>
-      <w:r>
-        <w:t xml:space="preserve"> </w:t>
-      </w:r>
-    </w:p>
-    <w:p/>
-    <w:p>
-      <w:r>
-        <w:t>A larger distance between the baseline bar and an intervention is indicative of a larger impact and more DALYs averted.</w:t>
-      </w:r>
-      <w:r>
-        <w:t xml:space="preserve"> We see that by far the intervention averting the most DALYs in a particular stage (while upstream/downstream care is perfect) is the ART Outreach intervention in the “Normal ART Retention” stage.</w:t>
-      </w:r>
-      <w:r>
-        <w:t xml:space="preserve"> With perfect upstream care, the ART Outreach intervention was able to avert </w:t>
-      </w:r>
-      <w:r>
-        <w:t>3</w:t>
-      </w:r>
-      <w:r>
-        <w:t>,</w:t>
-      </w:r>
-      <w:r>
-        <w:t>523</w:t>
-      </w:r>
-      <w:r>
-        <w:t>,</w:t>
-      </w:r>
-      <w:r>
-        <w:t>289</w:t>
-      </w:r>
-      <w:r>
-        <w:t xml:space="preserve"> DALYs (baseline vs. best possible ART Outreach intervention).</w:t>
-      </w:r>
-      <w:r>
-        <w:t xml:space="preserve"> Further indicating </w:t>
-      </w:r>
-      <w:r>
-        <w:t xml:space="preserve">that in a mature ART-programme with robust pre-ART care, interventions can be focused </w:t>
-      </w:r>
-      <w:r>
-        <w:t>further downstream</w:t>
-      </w:r>
-      <w:r>
-        <w:t>.</w:t>
-      </w:r>
-    </w:p>
-    <w:p/>
-    <w:p>
-      <w:pPr>
-        <w:rPr>
-          <w:b/>
-        </w:rPr>
-      </w:pPr>
-      <w:r>
-        <w:rPr>
-          <w:b/>
-        </w:rPr>
-        <w:t>Impact on mortality</w:t>
-      </w:r>
-    </w:p>
-    <w:p>
-      <w:r>
-        <w:t xml:space="preserve">Looking at </w:t>
-      </w:r>
-      <w:r>
-        <w:t xml:space="preserve">the impact of </w:t>
-      </w:r>
-      <w:r>
-        <w:t>these</w:t>
-      </w:r>
-      <w:r>
-        <w:t xml:space="preserve"> scenarios on mortality, in</w:t>
-      </w:r>
-      <w:r>
-        <w:t xml:space="preserve"> </w:t>
-      </w:r>
-      <w:r>
-        <w:t>particular HIV-related deaths between 2010 and 2030</w:t>
-      </w:r>
-      <w:r>
-        <w:t xml:space="preserve"> (figure 2)</w:t>
-      </w:r>
-      <w:r>
-        <w:t>.</w:t>
-      </w:r>
-      <w:r>
-        <w:t xml:space="preserve"> </w:t>
-      </w:r>
-      <w:r>
-        <w:t>Looking at the HIV-related mortality in the “perfect care” scenario, we see that HIV-related deaths are very infrequent, 10% of those who die from HIV never initiate ART</w:t>
-      </w:r>
-      <w:r>
-        <w:t xml:space="preserve">. This is entirely </w:t>
-      </w:r>
-      <w:r>
-        <w:t xml:space="preserve">due to people dying </w:t>
-      </w:r>
-      <w:r>
-        <w:t xml:space="preserve">before becoming eligible for </w:t>
-      </w:r>
-      <w:r>
-        <w:t>treatment (I tested this by allowing everyone to be eligible and this fraction disappeared)</w:t>
-      </w:r>
-      <w:r>
-        <w:t>.</w:t>
-      </w:r>
-      <w:r>
-        <w:t xml:space="preserve"> The remainder of HIV-related deaths then occurs from individuals dying while on ART.</w:t>
-      </w:r>
-      <w:r>
-        <w:t xml:space="preserve"> Quite a few individuals are initiating ART late still (&lt;200)</w:t>
-      </w:r>
-      <w:proofErr w:type="gramStart"/>
-      <w:r>
-        <w:t>,</w:t>
-      </w:r>
-      <w:proofErr w:type="gramEnd"/>
-      <w:r>
-        <w:t xml:space="preserve"> at least initially this is due to eligibility criteria preventing treatment until CD4 &lt;200 prior to 2011.</w:t>
-      </w:r>
-      <w:r>
-        <w:t xml:space="preserve"> Mortality pretty much tells the same story as </w:t>
-      </w:r>
-      <w:r>
-        <w:t xml:space="preserve">figure 1, the largest gains in reducing mortality from a particular stage of care are from the ART Outreach intervention assuming </w:t>
-      </w:r>
-      <w:r>
-        <w:t>upstream / downstream care is perfect</w:t>
-      </w:r>
-      <w:r>
-        <w:t>.</w:t>
-      </w:r>
-    </w:p>
-    <w:p>
+    </w:p>
+    <w:p>
+      <w:r>
+        <w:rPr>
+          <w:noProof/>
+          <w:lang w:val="en-US"/>
+        </w:rPr>
+        <w:drawing>
+          <wp:anchor distT="0" distB="0" distL="114300" distR="114300" simplePos="0" relativeHeight="251664384" behindDoc="0" locked="0" layoutInCell="1" allowOverlap="1" wp14:anchorId="7161F997" wp14:editId="6AD192AB">
+            <wp:simplePos x="0" y="0"/>
+            <wp:positionH relativeFrom="column">
+              <wp:posOffset>-685800</wp:posOffset>
+            </wp:positionH>
+            <wp:positionV relativeFrom="paragraph">
+              <wp:posOffset>-342900</wp:posOffset>
+            </wp:positionV>
+            <wp:extent cx="6743700" cy="4500880"/>
+            <wp:effectExtent l="0" t="0" r="0" b="0"/>
+            <wp:wrapTopAndBottom/>
+            <wp:docPr id="1" name="Picture 1" descr="jjo11:cascade:CareCascadeV2:2015:January:6th:Leaks:plots:additionalDalysDueToImperfectCare.pdf"/>
+            <wp:cNvGraphicFramePr>
+              <a:graphicFrameLocks xmlns:a="http://schemas.openxmlformats.org/drawingml/2006/main" noChangeAspect="1"/>
+            </wp:cNvGraphicFramePr>
+            <a:graphic xmlns:a="http://schemas.openxmlformats.org/drawingml/2006/main">
+              <a:graphicData uri="http://schemas.openxmlformats.org/drawingml/2006/picture">
+                <pic:pic xmlns:pic="http://schemas.openxmlformats.org/drawingml/2006/picture">
+                  <pic:nvPicPr>
+                    <pic:cNvPr id="0" name="Picture 1" descr="jjo11:cascade:CareCascadeV2:2015:January:6th:Leaks:plots:additionalDalysDueToImperfectCare.pdf"/>
+                    <pic:cNvPicPr>
+                      <a:picLocks noChangeAspect="1" noChangeArrowheads="1"/>
+                    </pic:cNvPicPr>
+                  </pic:nvPicPr>
+                  <pic:blipFill>
+                    <a:blip r:embed="rId6">
+                      <a:extLst>
+                        <a:ext uri="{28A0092B-C50C-407E-A947-70E740481C1C}">
+                          <a14:useLocalDpi xmlns:a14="http://schemas.microsoft.com/office/drawing/2010/main" val="0"/>
+                        </a:ext>
+                      </a:extLst>
+                    </a:blip>
+                    <a:srcRect/>
+                    <a:stretch>
+                      <a:fillRect/>
+                    </a:stretch>
+                  </pic:blipFill>
+                  <pic:spPr bwMode="auto">
+                    <a:xfrm>
+                      <a:off x="0" y="0"/>
+                      <a:ext cx="6743700" cy="4500880"/>
+                    </a:xfrm>
+                    <a:prstGeom prst="rect">
+                      <a:avLst/>
+                    </a:prstGeom>
+                    <a:noFill/>
+                    <a:ln>
+                      <a:noFill/>
+                    </a:ln>
+                  </pic:spPr>
+                </pic:pic>
+              </a:graphicData>
+            </a:graphic>
+            <wp14:sizeRelH relativeFrom="page">
+              <wp14:pctWidth>0</wp14:pctWidth>
+            </wp14:sizeRelH>
+            <wp14:sizeRelV relativeFrom="page">
+              <wp14:pctHeight>0</wp14:pctHeight>
+            </wp14:sizeRelV>
+          </wp:anchor>
+        </w:drawing>
+      </w:r>
+      <w:r>
+        <w:rPr>
+          <w:noProof/>
+          <w:lang w:val="en-US"/>
+        </w:rPr>
+        <w:drawing>
+          <wp:anchor distT="0" distB="0" distL="114300" distR="114300" simplePos="0" relativeHeight="251665408" behindDoc="0" locked="0" layoutInCell="1" allowOverlap="1" wp14:anchorId="1792092D" wp14:editId="24E251E3">
+            <wp:simplePos x="0" y="0"/>
+            <wp:positionH relativeFrom="column">
+              <wp:posOffset>-800100</wp:posOffset>
+            </wp:positionH>
+            <wp:positionV relativeFrom="paragraph">
+              <wp:posOffset>4343400</wp:posOffset>
+            </wp:positionV>
+            <wp:extent cx="7021830" cy="4686300"/>
+            <wp:effectExtent l="0" t="0" r="0" b="0"/>
+            <wp:wrapTopAndBottom/>
+            <wp:docPr id="6" name="Picture 6" descr="jjo11:cascade:CareCascadeV2:2015:January:6th:Leaks:plots:mortalityDueToImperfectCare.pdf"/>
+            <wp:cNvGraphicFramePr>
+              <a:graphicFrameLocks xmlns:a="http://schemas.openxmlformats.org/drawingml/2006/main" noChangeAspect="1"/>
+            </wp:cNvGraphicFramePr>
+            <a:graphic xmlns:a="http://schemas.openxmlformats.org/drawingml/2006/main">
+              <a:graphicData uri="http://schemas.openxmlformats.org/drawingml/2006/picture">
+                <pic:pic xmlns:pic="http://schemas.openxmlformats.org/drawingml/2006/picture">
+                  <pic:nvPicPr>
+                    <pic:cNvPr id="0" name="Picture 2" descr="jjo11:cascade:CareCascadeV2:2015:January:6th:Leaks:plots:mortalityDueToImperfectCare.pdf"/>
+                    <pic:cNvPicPr>
+                      <a:picLocks noChangeAspect="1" noChangeArrowheads="1"/>
+                    </pic:cNvPicPr>
+                  </pic:nvPicPr>
+                  <pic:blipFill>
+                    <a:blip r:embed="rId7">
+                      <a:extLst>
+                        <a:ext uri="{28A0092B-C50C-407E-A947-70E740481C1C}">
+                          <a14:useLocalDpi xmlns:a14="http://schemas.microsoft.com/office/drawing/2010/main" val="0"/>
+                        </a:ext>
+                      </a:extLst>
+                    </a:blip>
+                    <a:srcRect/>
+                    <a:stretch>
+                      <a:fillRect/>
+                    </a:stretch>
+                  </pic:blipFill>
+                  <pic:spPr bwMode="auto">
+                    <a:xfrm>
+                      <a:off x="0" y="0"/>
+                      <a:ext cx="7021830" cy="4686300"/>
+                    </a:xfrm>
+                    <a:prstGeom prst="rect">
+                      <a:avLst/>
+                    </a:prstGeom>
+                    <a:noFill/>
+                    <a:ln>
+                      <a:noFill/>
+                    </a:ln>
+                  </pic:spPr>
+                </pic:pic>
+              </a:graphicData>
+            </a:graphic>
+            <wp14:sizeRelH relativeFrom="page">
+              <wp14:pctWidth>0</wp14:pctWidth>
+            </wp14:sizeRelH>
+            <wp14:sizeRelV relativeFrom="page">
+              <wp14:pctHeight>0</wp14:pctHeight>
+            </wp14:sizeRelV>
+          </wp:anchor>
+        </w:drawing>
+      </w:r>
       <w:r>
         <w:rPr>
           <w:b/>
@@ -1052,142 +1105,6 @@
             </w:pict>
           </mc:Fallback>
         </mc:AlternateContent>
-      </w:r>
-      <w:r>
-        <w:rPr>
-          <w:noProof/>
-          <w:lang w:val="en-US"/>
-        </w:rPr>
-        <w:drawing>
-          <wp:anchor distT="0" distB="0" distL="114300" distR="114300" simplePos="0" relativeHeight="251660288" behindDoc="0" locked="0" layoutInCell="1" allowOverlap="1" wp14:anchorId="1140C634" wp14:editId="2E9EE18E">
-            <wp:simplePos x="0" y="0"/>
-            <wp:positionH relativeFrom="column">
-              <wp:posOffset>-571500</wp:posOffset>
-            </wp:positionH>
-            <wp:positionV relativeFrom="paragraph">
-              <wp:posOffset>-342900</wp:posOffset>
-            </wp:positionV>
-            <wp:extent cx="6515100" cy="4342765"/>
-            <wp:effectExtent l="0" t="0" r="0" b="0"/>
-            <wp:wrapTopAndBottom/>
-            <wp:docPr id="3" name="Picture 3" descr="jjo11:cascade:CareCascadeV2:December:18th:LeaksNew:plots:additionalDalysDueToImperfectCare.pdf"/>
-            <wp:cNvGraphicFramePr>
-              <a:graphicFrameLocks xmlns:a="http://schemas.openxmlformats.org/drawingml/2006/main" noChangeAspect="1"/>
-            </wp:cNvGraphicFramePr>
-            <a:graphic xmlns:a="http://schemas.openxmlformats.org/drawingml/2006/main">
-              <a:graphicData uri="http://schemas.openxmlformats.org/drawingml/2006/picture">
-                <pic:pic xmlns:pic="http://schemas.openxmlformats.org/drawingml/2006/picture">
-                  <pic:nvPicPr>
-                    <pic:cNvPr id="0" name="Picture 3" descr="jjo11:cascade:CareCascadeV2:December:18th:LeaksNew:plots:additionalDalysDueToImperfectCare.pdf"/>
-                    <pic:cNvPicPr>
-                      <a:picLocks noChangeAspect="1" noChangeArrowheads="1"/>
-                    </pic:cNvPicPr>
-                  </pic:nvPicPr>
-                  <pic:blipFill>
-                    <a:blip r:embed="rId6">
-                      <a:extLst>
-                        <a:ext uri="{28A0092B-C50C-407E-A947-70E740481C1C}">
-                          <a14:useLocalDpi xmlns:a14="http://schemas.microsoft.com/office/drawing/2010/main" val="0"/>
-                        </a:ext>
-                      </a:extLst>
-                    </a:blip>
-                    <a:srcRect/>
-                    <a:stretch>
-                      <a:fillRect/>
-                    </a:stretch>
-                  </pic:blipFill>
-                  <pic:spPr bwMode="auto">
-                    <a:xfrm>
-                      <a:off x="0" y="0"/>
-                      <a:ext cx="6515100" cy="4342765"/>
-                    </a:xfrm>
-                    <a:prstGeom prst="rect">
-                      <a:avLst/>
-                    </a:prstGeom>
-                    <a:noFill/>
-                    <a:ln>
-                      <a:noFill/>
-                    </a:ln>
-                  </pic:spPr>
-                </pic:pic>
-              </a:graphicData>
-            </a:graphic>
-            <wp14:sizeRelH relativeFrom="page">
-              <wp14:pctWidth>0</wp14:pctWidth>
-            </wp14:sizeRelH>
-            <wp14:sizeRelV relativeFrom="page">
-              <wp14:pctHeight>0</wp14:pctHeight>
-            </wp14:sizeRelV>
-          </wp:anchor>
-        </w:drawing>
-      </w:r>
-      <w:r>
-        <w:rPr>
-          <w:noProof/>
-          <w:lang w:val="en-US"/>
-        </w:rPr>
-        <w:drawing>
-          <wp:anchor distT="0" distB="0" distL="114300" distR="114300" simplePos="0" relativeHeight="251659264" behindDoc="0" locked="0" layoutInCell="1" allowOverlap="1" wp14:anchorId="3934747A" wp14:editId="36B7DC6D">
-            <wp:simplePos x="0" y="0"/>
-            <wp:positionH relativeFrom="column">
-              <wp:posOffset>-685800</wp:posOffset>
-            </wp:positionH>
-            <wp:positionV relativeFrom="paragraph">
-              <wp:posOffset>4343400</wp:posOffset>
-            </wp:positionV>
-            <wp:extent cx="6755130" cy="4503420"/>
-            <wp:effectExtent l="0" t="0" r="0" b="0"/>
-            <wp:wrapTopAndBottom/>
-            <wp:docPr id="2" name="Picture 2" descr="jjo11:cascade:CareCascadeV2:December:18th:LeaksNew:plots:mortalityDueToImperfectCare.pdf"/>
-            <wp:cNvGraphicFramePr>
-              <a:graphicFrameLocks xmlns:a="http://schemas.openxmlformats.org/drawingml/2006/main" noChangeAspect="1"/>
-            </wp:cNvGraphicFramePr>
-            <a:graphic xmlns:a="http://schemas.openxmlformats.org/drawingml/2006/main">
-              <a:graphicData uri="http://schemas.openxmlformats.org/drawingml/2006/picture">
-                <pic:pic xmlns:pic="http://schemas.openxmlformats.org/drawingml/2006/picture">
-                  <pic:nvPicPr>
-                    <pic:cNvPr id="2" name="Picture 2" descr="jjo11:cascade:CareCascadeV2:December:18th:LeaksNew:plots:mortalityDueToImperfectCare.pdf"/>
-                    <pic:cNvPicPr>
-                      <a:picLocks noChangeAspect="1" noChangeArrowheads="1"/>
-                    </pic:cNvPicPr>
-                  </pic:nvPicPr>
-                  <pic:blipFill>
-                    <a:blip r:embed="rId7">
-                      <a:extLst>
-                        <a:ext uri="{28A0092B-C50C-407E-A947-70E740481C1C}">
-                          <a14:useLocalDpi xmlns:a14="http://schemas.microsoft.com/office/drawing/2010/main" val="0"/>
-                        </a:ext>
-                      </a:extLst>
-                    </a:blip>
-                    <a:srcRect/>
-                    <a:stretch>
-                      <a:fillRect/>
-                    </a:stretch>
-                  </pic:blipFill>
-                  <pic:spPr bwMode="auto">
-                    <a:xfrm>
-                      <a:off x="0" y="0"/>
-                      <a:ext cx="6755130" cy="4503420"/>
-                    </a:xfrm>
-                    <a:prstGeom prst="rect">
-                      <a:avLst/>
-                    </a:prstGeom>
-                    <a:noFill/>
-                    <a:ln>
-                      <a:noFill/>
-                    </a:ln>
-                  </pic:spPr>
-                </pic:pic>
-              </a:graphicData>
-            </a:graphic>
-            <wp14:sizeRelH relativeFrom="page">
-              <wp14:pctWidth>0</wp14:pctWidth>
-            </wp14:sizeRelH>
-            <wp14:sizeRelV relativeFrom="page">
-              <wp14:pctHeight>0</wp14:pctHeight>
-            </wp14:sizeRelV>
-          </wp:anchor>
-        </w:drawing>
       </w:r>
     </w:p>
     <w:sectPr>

</xml_diff>

<commit_message>
updates to leaks documents
</commit_message>
<xml_diff>
--- a/paper/Leaks/v2/Leaks.docx
+++ b/paper/Leaks/v2/Leaks.docx
@@ -172,7 +172,21 @@
         <w:rPr>
           <w:i/>
         </w:rPr>
-        <w:t>Create a “perfect care” scenario, in which everyone, upon getting infected, immediately gets tested, linked, retained in pre-ART care and initiates ART as soon as they become eligible, all adhere to ART and there is zero dropout.</w:t>
+        <w:t xml:space="preserve">Create a “perfect care” scenario, in which everyone, upon getting infected, immediately gets tested, linked, retained in pre-ART care and initiates ART as soon as they become eligible, all adhere to ART and there is zero </w:t>
+      </w:r>
+      <w:proofErr w:type="gramStart"/>
+      <w:r>
+        <w:rPr>
+          <w:i/>
+        </w:rPr>
+        <w:t>dropout</w:t>
+      </w:r>
+      <w:proofErr w:type="gramEnd"/>
+      <w:r>
+        <w:rPr>
+          <w:i/>
+        </w:rPr>
+        <w:t>.</w:t>
       </w:r>
     </w:p>
     <w:p>
@@ -254,10 +268,10 @@
         <w:pStyle w:val="ListParagraph"/>
       </w:pPr>
       <w:r>
-        <w:t>22</w:t>
-      </w:r>
-      <w:r>
-        <w:t xml:space="preserve">.8m </w:t>
+        <w:t>17</w:t>
+      </w:r>
+      <w:r>
+        <w:t xml:space="preserve">m </w:t>
       </w:r>
       <w:r>
         <w:t>DALYs accrued between 2010 and 2030</w:t>
@@ -268,11 +282,12 @@
     </w:p>
     <w:p>
       <w:pPr>
-        <w:pStyle w:val="ListParagraph"/>
-        <w:rPr>
-          <w:i/>
-        </w:rPr>
-      </w:pPr>
+        <w:ind w:firstLine="720"/>
+        <w:rPr>
+          <w:i/>
+        </w:rPr>
+      </w:pPr>
+      <w:proofErr w:type="gramStart"/>
       <w:r>
         <w:rPr>
           <w:i/>
@@ -283,7 +298,14 @@
         <w:rPr>
           <w:i/>
         </w:rPr>
-        <w:t>s created by doing the following:</w:t>
+        <w:t>s created by doing the following</w:t>
+      </w:r>
+      <w:proofErr w:type="gramEnd"/>
+      <w:r>
+        <w:rPr>
+          <w:i/>
+        </w:rPr>
+        <w:t>:</w:t>
       </w:r>
     </w:p>
     <w:p>
@@ -295,7 +317,22 @@
         </w:numPr>
       </w:pPr>
       <w:r>
-        <w:t>Individuals get an HIV-test the very day they become infected (if time &gt;= 2004, when testing starts)</w:t>
+        <w:t>Individuals get an HIV-test the very day they become infected (if time &gt;= 2004, when testing starts</w:t>
+      </w:r>
+      <w:r>
+        <w:t>, else on the 1</w:t>
+      </w:r>
+      <w:r>
+        <w:rPr>
+          <w:vertAlign w:val="superscript"/>
+        </w:rPr>
+        <w:t>st</w:t>
+      </w:r>
+      <w:r>
+        <w:t xml:space="preserve"> of January 2004</w:t>
+      </w:r>
+      <w:r>
+        <w:t>)</w:t>
       </w:r>
     </w:p>
     <w:p>
@@ -340,7 +377,22 @@
         <w:t xml:space="preserve">, </w:t>
       </w:r>
       <w:r>
-        <w:t>as soon as they become infected)</w:t>
+        <w:t>as soon as they become infected</w:t>
+      </w:r>
+      <w:r>
+        <w:t xml:space="preserve"> or on the 1</w:t>
+      </w:r>
+      <w:r>
+        <w:rPr>
+          <w:vertAlign w:val="superscript"/>
+        </w:rPr>
+        <w:t>st</w:t>
+      </w:r>
+      <w:r>
+        <w:t xml:space="preserve"> january 2004 if infection is prior to 2004</w:t>
+      </w:r>
+      <w:r>
+        <w:t>)</w:t>
       </w:r>
       <w:r>
         <w:t>.</w:t>
@@ -682,93 +734,110 @@
     <w:p/>
     <w:p>
       <w:r>
-        <w:t>In contrast to the previous figures produced when I set the time to seeking care through VCT/PICT to 1 day, we see very few additional DALYs brought about by baseline HIV-testing (1</w:t>
-      </w:r>
-      <w:r>
-        <w:rPr>
-          <w:vertAlign w:val="superscript"/>
-        </w:rPr>
-        <w:t>st</w:t>
-      </w:r>
-      <w:r>
-        <w:t xml:space="preserve"> black bar of figure 1). This is due to baseline testing using the same rates of seeking care through VCT/PICT as the “perfect care” scenario with the exception that in “perfect care”, patients attend the clinic immediately upon becoming infected with HIV (if HIV testing is available, i.e. time &gt;= 2004). This is crucial as it explains the negative result seen in the bars for HBCT. What is being shown is that the HBCT intervention with perfect care upstream results in the accumulation of fewer DALYs than the “perfect care” scenario, as the HBCT intervention is powerful enough to draw in 90% of the population in an active year.</w:t>
+        <w:t>These results (in constrast to the previous figures produced when I set the time to seeking care through VCT/PICT to 1 day</w:t>
+      </w:r>
+      <w:proofErr w:type="gramStart"/>
+      <w:r>
+        <w:t>),</w:t>
+      </w:r>
+      <w:proofErr w:type="gramEnd"/>
+      <w:r>
+        <w:t xml:space="preserve"> show the same deficiencies in care as our main model results. That is, HIV-testing and pre-ART retention </w:t>
+      </w:r>
+      <w:proofErr w:type="gramStart"/>
+      <w:r>
+        <w:t>are</w:t>
+      </w:r>
+      <w:proofErr w:type="gramEnd"/>
+      <w:r>
+        <w:t xml:space="preserve"> suboptimal.</w:t>
       </w:r>
     </w:p>
     <w:p/>
     <w:p>
       <w:r>
-        <w:t xml:space="preserve">The limitation here is that the “perfect care” scenario only </w:t>
-      </w:r>
-      <w:r>
-        <w:t xml:space="preserve">schedules a VCT test immediately if the time an individual becomes infected is &gt;2004. Thus, many individuals who are infected prior to 2004, </w:t>
-      </w:r>
-      <w:r>
-        <w:t>will not immediately enter care and will seek care at baseline rates. So, an HBCT intervention that covers 90% of the population in an active year in addition to the baseline rates of seeking care through VCT/PICT will be more powerful than the baseline rates of seeking care through VCT/PICT alone.</w:t>
+        <w:t>The taller the black bar (baseline) the more detrimental a particular stage of care, as it results in the accumulation of more DALYs in comparison to “perfect care” over the 20 year period. The bars representing our interventions then illustrate the impact our interventions have on reducing the DALY’s that acc</w:t>
+      </w:r>
+      <w:r>
+        <w:t>umulate at baseline for each stage of care.</w:t>
       </w:r>
     </w:p>
     <w:p/>
     <w:p>
       <w:r>
-        <w:t xml:space="preserve">The remaining interventions follow the similar pattern as before with the “baseline” scenario causing the most additional DALYs compared to “perfect care”, followed by the </w:t>
-      </w:r>
-      <w:r>
-        <w:rPr>
-          <w:i/>
-        </w:rPr>
-        <w:t xml:space="preserve">realistic </w:t>
-      </w:r>
-      <w:r>
-        <w:t xml:space="preserve">intervention and the the </w:t>
-      </w:r>
-      <w:r>
-        <w:rPr>
-          <w:i/>
-        </w:rPr>
-        <w:t xml:space="preserve">best possible </w:t>
-      </w:r>
-      <w:r>
-        <w:t xml:space="preserve">intervention. </w:t>
+        <w:t xml:space="preserve">As was seen in the previous version of this document, </w:t>
+      </w:r>
+      <w:r>
+        <w:t>if care is perfect but individuals are allowed to be lost from ART care, we see that ~6m DALYs accumulate over the 20 year period; however, if the ART Outreach intervention is implemented DALYs can be reduced by 2/3rds, illustrating that the ART Outreach intervention would be highly impactful if it weren’t for upstream losses in care resulting in a small proportion of individuals ever initiating ART at baseline.</w:t>
       </w:r>
     </w:p>
     <w:p/>
     <w:p>
-      <w:r>
-        <w:t xml:space="preserve">Interestingly, the scenarios looking at ART Retention and ART Adherence produce less additional DALYs at basline than in the previous version of this document. This is due to the levels of seeking care in the “perfect care” scenario being at baseline levels and as such the “perfect care” scenario accumulates significantly more DALYs over the 20 year period than the previous perfect care scenario with care seeking times being 1 day (22.8m to 1.9m, respectively). </w:t>
+      <w:pPr>
+        <w:rPr>
+          <w:b/>
+        </w:rPr>
+      </w:pPr>
+      <w:r>
+        <w:rPr>
+          <w:b/>
+        </w:rPr>
+        <w:t>Mortality</w:t>
+      </w:r>
+      <w:r>
+        <w:rPr>
+          <w:b/>
+        </w:rPr>
+        <w:t xml:space="preserve"> </w:t>
+      </w:r>
+      <w:r>
+        <w:rPr>
+          <w:b/>
+        </w:rPr>
+        <w:t>(figure 2)</w:t>
+      </w:r>
+    </w:p>
+    <w:p>
+      <w:r>
+        <w:t xml:space="preserve">The small proportion of individuals who </w:t>
+      </w:r>
+      <w:r>
+        <w:t xml:space="preserve">suffer an HIV-related death </w:t>
+      </w:r>
+      <w:r>
+        <w:t xml:space="preserve">before initiating ART in the ‘perfect care’ scenario are individuals who died from HIV prior to becoming eligible for treatment. </w:t>
       </w:r>
     </w:p>
     <w:p/>
     <w:p>
       <w:r>
-        <w:t>Compared to “perfect care” HIV-related mortality is higher in all cases except the HBCT and HBCT POC CD4 interventions</w:t>
-      </w:r>
-      <w:r>
-        <w:t xml:space="preserve"> which are able to capture more individuals into care and therefore, avert fewer DALYs and reduce mortality.</w:t>
-      </w:r>
+        <w:t>The same story is reflected in the mortality plot (figure 2) as in figure 1, whereby in comparison to perfect care, the largest single weaknesses in care are from suboptimal HIV-testing and pre-ART retention.</w:t>
+      </w:r>
+      <w:r>
+        <w:t xml:space="preserve"> Also shown is the reduction in mortality brought about by the ART-Outreach intervention compared to the baseline scenario of ART retention.</w:t>
+      </w:r>
+    </w:p>
+    <w:p>
       <w:bookmarkStart w:id="0" w:name="_GoBack"/>
       <w:bookmarkEnd w:id="0"/>
       <w:r>
-        <w:t xml:space="preserve"> </w:t>
-      </w:r>
-    </w:p>
-    <w:p>
-      <w:r>
         <w:rPr>
           <w:noProof/>
           <w:lang w:val="en-US"/>
         </w:rPr>
         <w:drawing>
-          <wp:anchor distT="0" distB="0" distL="114300" distR="114300" simplePos="0" relativeHeight="251664384" behindDoc="0" locked="0" layoutInCell="1" allowOverlap="1" wp14:anchorId="7161F997" wp14:editId="6AD192AB">
+          <wp:anchor distT="0" distB="0" distL="114300" distR="114300" simplePos="0" relativeHeight="251667456" behindDoc="0" locked="0" layoutInCell="1" allowOverlap="1" wp14:anchorId="798BFFBA" wp14:editId="0E895CE0">
             <wp:simplePos x="0" y="0"/>
             <wp:positionH relativeFrom="column">
               <wp:posOffset>-685800</wp:posOffset>
             </wp:positionH>
             <wp:positionV relativeFrom="paragraph">
-              <wp:posOffset>-342900</wp:posOffset>
+              <wp:posOffset>4457700</wp:posOffset>
             </wp:positionV>
-            <wp:extent cx="6743700" cy="4500880"/>
+            <wp:extent cx="6977380" cy="4656455"/>
             <wp:effectExtent l="0" t="0" r="0" b="0"/>
             <wp:wrapTopAndBottom/>
-            <wp:docPr id="1" name="Picture 1" descr="jjo11:cascade:CareCascadeV2:2015:January:6th:Leaks:plots:additionalDalysDueToImperfectCare.pdf"/>
+            <wp:docPr id="3" name="Picture 3" descr="jjo11:cascade:CareCascadeV2:2015:January:7th:Leaks:plots:mortalityDueToImperfectCare.pdf"/>
             <wp:cNvGraphicFramePr>
               <a:graphicFrameLocks xmlns:a="http://schemas.openxmlformats.org/drawingml/2006/main" noChangeAspect="1"/>
             </wp:cNvGraphicFramePr>
@@ -776,7 +845,7 @@
               <a:graphicData uri="http://schemas.openxmlformats.org/drawingml/2006/picture">
                 <pic:pic xmlns:pic="http://schemas.openxmlformats.org/drawingml/2006/picture">
                   <pic:nvPicPr>
-                    <pic:cNvPr id="0" name="Picture 1" descr="jjo11:cascade:CareCascadeV2:2015:January:6th:Leaks:plots:additionalDalysDueToImperfectCare.pdf"/>
+                    <pic:cNvPr id="0" name="Picture 2" descr="jjo11:cascade:CareCascadeV2:2015:January:7th:Leaks:plots:mortalityDueToImperfectCare.pdf"/>
                     <pic:cNvPicPr>
                       <a:picLocks noChangeAspect="1" noChangeArrowheads="1"/>
                     </pic:cNvPicPr>
@@ -797,7 +866,7 @@
                   <pic:spPr bwMode="auto">
                     <a:xfrm>
                       <a:off x="0" y="0"/>
-                      <a:ext cx="6743700" cy="4500880"/>
+                      <a:ext cx="6977380" cy="4656455"/>
                     </a:xfrm>
                     <a:prstGeom prst="rect">
                       <a:avLst/>
@@ -825,18 +894,18 @@
           <w:lang w:val="en-US"/>
         </w:rPr>
         <w:drawing>
-          <wp:anchor distT="0" distB="0" distL="114300" distR="114300" simplePos="0" relativeHeight="251665408" behindDoc="0" locked="0" layoutInCell="1" allowOverlap="1" wp14:anchorId="1792092D" wp14:editId="24E251E3">
+          <wp:anchor distT="0" distB="0" distL="114300" distR="114300" simplePos="0" relativeHeight="251666432" behindDoc="0" locked="0" layoutInCell="1" allowOverlap="1" wp14:anchorId="626F2057" wp14:editId="5DE7F096">
             <wp:simplePos x="0" y="0"/>
             <wp:positionH relativeFrom="column">
-              <wp:posOffset>-800100</wp:posOffset>
+              <wp:posOffset>-571500</wp:posOffset>
             </wp:positionH>
             <wp:positionV relativeFrom="paragraph">
-              <wp:posOffset>4343400</wp:posOffset>
+              <wp:posOffset>-114300</wp:posOffset>
             </wp:positionV>
-            <wp:extent cx="7021830" cy="4686300"/>
+            <wp:extent cx="6286500" cy="4195445"/>
             <wp:effectExtent l="0" t="0" r="0" b="0"/>
             <wp:wrapTopAndBottom/>
-            <wp:docPr id="6" name="Picture 6" descr="jjo11:cascade:CareCascadeV2:2015:January:6th:Leaks:plots:mortalityDueToImperfectCare.pdf"/>
+            <wp:docPr id="2" name="Picture 2" descr="jjo11:cascade:CareCascadeV2:2015:January:7th:Leaks:plots:additionalDalysDueToImperfectCare.pdf"/>
             <wp:cNvGraphicFramePr>
               <a:graphicFrameLocks xmlns:a="http://schemas.openxmlformats.org/drawingml/2006/main" noChangeAspect="1"/>
             </wp:cNvGraphicFramePr>
@@ -844,7 +913,7 @@
               <a:graphicData uri="http://schemas.openxmlformats.org/drawingml/2006/picture">
                 <pic:pic xmlns:pic="http://schemas.openxmlformats.org/drawingml/2006/picture">
                   <pic:nvPicPr>
-                    <pic:cNvPr id="0" name="Picture 2" descr="jjo11:cascade:CareCascadeV2:2015:January:6th:Leaks:plots:mortalityDueToImperfectCare.pdf"/>
+                    <pic:cNvPr id="0" name="Picture 1" descr="jjo11:cascade:CareCascadeV2:2015:January:7th:Leaks:plots:additionalDalysDueToImperfectCare.pdf"/>
                     <pic:cNvPicPr>
                       <a:picLocks noChangeAspect="1" noChangeArrowheads="1"/>
                     </pic:cNvPicPr>
@@ -865,7 +934,7 @@
                   <pic:spPr bwMode="auto">
                     <a:xfrm>
                       <a:off x="0" y="0"/>
-                      <a:ext cx="7021830" cy="4686300"/>
+                      <a:ext cx="6286500" cy="4195445"/>
                     </a:xfrm>
                     <a:prstGeom prst="rect">
                       <a:avLst/>
@@ -899,7 +968,7 @@
         <mc:AlternateContent>
           <mc:Choice Requires="wps">
             <w:drawing>
-              <wp:anchor distT="0" distB="0" distL="114300" distR="114300" simplePos="0" relativeHeight="251663360" behindDoc="0" locked="0" layoutInCell="1" allowOverlap="1" wp14:anchorId="50C30623" wp14:editId="7B68793D">
+              <wp:anchor distT="0" distB="0" distL="114300" distR="114300" simplePos="0" relativeHeight="251663360" behindDoc="0" locked="0" layoutInCell="1" allowOverlap="1" wp14:anchorId="50C30623" wp14:editId="45320B90">
                 <wp:simplePos x="0" y="0"/>
                 <wp:positionH relativeFrom="column">
                   <wp:posOffset>-571500</wp:posOffset>
@@ -982,15 +1051,12 @@
                 <v:stroke joinstyle="miter"/>
                 <v:path gradientshapeok="t" o:connecttype="rect"/>
               </v:shapetype>
-              <v:shape id="Text Box 5" o:spid="_x0000_s1026" type="#_x0000_t202" style="position:absolute;left:0;text-align:left;margin-left:-44.95pt;margin-top:693pt;width:2in;height:27pt;z-index:251663360;visibility:visible;mso-wrap-style:square;mso-width-percent:0;mso-height-percent:0;mso-wrap-distance-left:9pt;mso-wrap-distance-top:0;mso-wrap-distance-right:9pt;mso-wrap-distance-bottom:0;mso-position-horizontal:absolute;mso-position-horizontal-relative:text;mso-position-vertical:absolute;mso-position-vertical-relative:text;mso-width-percent:0;mso-height-percent:0;mso-width-relative:margin;mso-height-relative:margin;v-text-anchor:top" o:gfxdata="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" filled="f" stroked="f">
+              <v:shape id="Text Box 5" o:spid="_x0000_s1026" type="#_x0000_t202" style="position:absolute;left:0;text-align:left;margin-left:-44.95pt;margin-top:693pt;width:2in;height:27pt;z-index:251663360;visibility:visible;mso-wrap-style:square;mso-width-percent:0;mso-height-percent:0;mso-wrap-distance-left:9pt;mso-wrap-distance-top:0;mso-wrap-distance-right:9pt;mso-wrap-distance-bottom:0;mso-position-horizontal:absolute;mso-position-horizontal-relative:text;mso-position-vertical:absolute;mso-position-vertical-relative:text;mso-width-percent:0;mso-height-percent:0;mso-width-relative:margin;mso-height-relative:margin;v-text-anchor:top" o:gfxdata="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" filled="f" stroked="f">
                 <v:textbox>
                   <w:txbxContent>
                     <w:p>
                       <w:r>
-                        <w:t>Figure 2</w:t>
-                      </w:r>
-                      <w:r>
-                        <w:t>.</w:t>
+                        <w:t>Figure 2.</w:t>
                       </w:r>
                     </w:p>
                   </w:txbxContent>

</xml_diff>